<commit_message>
no idea, just found all these changes
</commit_message>
<xml_diff>
--- a/SobelEdgeDetection/Sobel Edge Detection.docx
+++ b/SobelEdgeDetection/Sobel Edge Detection.docx
@@ -49,6 +49,14 @@
           <w:szCs w:val="24"/>
         </w:rPr>
         <w:t xml:space="preserve">This project continues the recent trend of the difficulty coming from integration.  I believe I’ve heard it colloquially referred to as “integration hell” and I found the term apt during this assignment.  The difficulties I encountered did end up forcing me to create a local library of all of my functions as well as to rework some of them so they can be more widely used.  I thankfully was able to complete the assignment, though I’m sure my code has inefficiencies.  </w:t>
+      </w:r>
+      <w:r>
+        <w:rPr>
+          <w:rFonts w:ascii="Times New Roman" w:hAnsi="Times New Roman" w:cs="Times New Roman"/>
+          <w:sz w:val="24"/>
+          <w:szCs w:val="24"/>
+        </w:rPr>
+        <w:t>As you know, I did have some difficulties with additional requirements for this assignment, but after an office hours session revealing the culprit to be integer division, everything else came together.</w:t>
       </w:r>
     </w:p>
     <w:p>
@@ -180,7 +188,6 @@
           <w:sz w:val="24"/>
           <w:szCs w:val="24"/>
         </w:rPr>
-        <w:lastRenderedPageBreak/>
         <w:t>Vertical Mask</w:t>
       </w:r>
     </w:p>
@@ -423,6 +430,210 @@
                   </pic:nvPicPr>
                   <pic:blipFill>
                     <a:blip r:embed="rId7">
+                      <a:extLst>
+                        <a:ext uri="{28A0092B-C50C-407E-A947-70E740481C1C}">
+                          <a14:useLocalDpi xmlns:a14="http://schemas.microsoft.com/office/drawing/2010/main" val="0"/>
+                        </a:ext>
+                      </a:extLst>
+                    </a:blip>
+                    <a:srcRect/>
+                    <a:stretch>
+                      <a:fillRect/>
+                    </a:stretch>
+                  </pic:blipFill>
+                  <pic:spPr bwMode="auto">
+                    <a:xfrm>
+                      <a:off x="0" y="0"/>
+                      <a:ext cx="5943600" cy="3962400"/>
+                    </a:xfrm>
+                    <a:prstGeom prst="rect">
+                      <a:avLst/>
+                    </a:prstGeom>
+                    <a:noFill/>
+                    <a:ln>
+                      <a:noFill/>
+                    </a:ln>
+                  </pic:spPr>
+                </pic:pic>
+              </a:graphicData>
+            </a:graphic>
+          </wp:inline>
+        </w:drawing>
+      </w:r>
+    </w:p>
+    <w:p>
+      <w:pPr>
+        <w:rPr>
+          <w:rFonts w:ascii="Times New Roman" w:hAnsi="Times New Roman" w:cs="Times New Roman"/>
+          <w:sz w:val="24"/>
+          <w:szCs w:val="24"/>
+        </w:rPr>
+      </w:pPr>
+      <w:r>
+        <w:rPr>
+          <w:rFonts w:ascii="Times New Roman" w:hAnsi="Times New Roman" w:cs="Times New Roman"/>
+          <w:sz w:val="24"/>
+          <w:szCs w:val="24"/>
+        </w:rPr>
+        <w:br w:type="page"/>
+      </w:r>
+    </w:p>
+    <w:p>
+      <w:pPr>
+        <w:spacing w:line="480" w:lineRule="auto"/>
+        <w:rPr>
+          <w:rFonts w:ascii="Times New Roman" w:hAnsi="Times New Roman" w:cs="Times New Roman"/>
+          <w:sz w:val="24"/>
+          <w:szCs w:val="24"/>
+        </w:rPr>
+      </w:pPr>
+      <w:r>
+        <w:rPr>
+          <w:rFonts w:ascii="Times New Roman" w:hAnsi="Times New Roman" w:cs="Times New Roman"/>
+          <w:sz w:val="24"/>
+          <w:szCs w:val="24"/>
+        </w:rPr>
+        <w:lastRenderedPageBreak/>
+        <w:t>Binarized Version of Magnitude</w:t>
+      </w:r>
+    </w:p>
+    <w:p>
+      <w:pPr>
+        <w:spacing w:line="480" w:lineRule="auto"/>
+        <w:rPr>
+          <w:rFonts w:ascii="Times New Roman" w:hAnsi="Times New Roman" w:cs="Times New Roman"/>
+          <w:sz w:val="24"/>
+          <w:szCs w:val="24"/>
+        </w:rPr>
+      </w:pPr>
+      <w:r>
+        <w:rPr>
+          <w:rFonts w:ascii="Times New Roman" w:hAnsi="Times New Roman" w:cs="Times New Roman"/>
+          <w:noProof/>
+          <w:sz w:val="24"/>
+          <w:szCs w:val="24"/>
+        </w:rPr>
+        <w:drawing>
+          <wp:inline distT="0" distB="0" distL="0" distR="0" wp14:anchorId="5A3DA839" wp14:editId="68CB8DD4">
+            <wp:extent cx="5939790" cy="3959860"/>
+            <wp:effectExtent l="0" t="0" r="3810" b="2540"/>
+            <wp:docPr id="7" name="Picture 7"/>
+            <wp:cNvGraphicFramePr>
+              <a:graphicFrameLocks xmlns:a="http://schemas.openxmlformats.org/drawingml/2006/main" noChangeAspect="1"/>
+            </wp:cNvGraphicFramePr>
+            <a:graphic xmlns:a="http://schemas.openxmlformats.org/drawingml/2006/main">
+              <a:graphicData uri="http://schemas.openxmlformats.org/drawingml/2006/picture">
+                <pic:pic xmlns:pic="http://schemas.openxmlformats.org/drawingml/2006/picture">
+                  <pic:nvPicPr>
+                    <pic:cNvPr id="0" name="Picture 3"/>
+                    <pic:cNvPicPr>
+                      <a:picLocks noChangeAspect="1" noChangeArrowheads="1"/>
+                    </pic:cNvPicPr>
+                  </pic:nvPicPr>
+                  <pic:blipFill>
+                    <a:blip r:embed="rId8">
+                      <a:extLst>
+                        <a:ext uri="{28A0092B-C50C-407E-A947-70E740481C1C}">
+                          <a14:useLocalDpi xmlns:a14="http://schemas.microsoft.com/office/drawing/2010/main" val="0"/>
+                        </a:ext>
+                      </a:extLst>
+                    </a:blip>
+                    <a:srcRect/>
+                    <a:stretch>
+                      <a:fillRect/>
+                    </a:stretch>
+                  </pic:blipFill>
+                  <pic:spPr bwMode="auto">
+                    <a:xfrm>
+                      <a:off x="0" y="0"/>
+                      <a:ext cx="5939790" cy="3959860"/>
+                    </a:xfrm>
+                    <a:prstGeom prst="rect">
+                      <a:avLst/>
+                    </a:prstGeom>
+                    <a:noFill/>
+                    <a:ln>
+                      <a:noFill/>
+                    </a:ln>
+                  </pic:spPr>
+                </pic:pic>
+              </a:graphicData>
+            </a:graphic>
+          </wp:inline>
+        </w:drawing>
+      </w:r>
+    </w:p>
+    <w:p>
+      <w:pPr>
+        <w:rPr>
+          <w:rFonts w:ascii="Times New Roman" w:hAnsi="Times New Roman" w:cs="Times New Roman"/>
+          <w:sz w:val="24"/>
+          <w:szCs w:val="24"/>
+        </w:rPr>
+      </w:pPr>
+      <w:r>
+        <w:rPr>
+          <w:rFonts w:ascii="Times New Roman" w:hAnsi="Times New Roman" w:cs="Times New Roman"/>
+          <w:sz w:val="24"/>
+          <w:szCs w:val="24"/>
+        </w:rPr>
+        <w:br w:type="page"/>
+      </w:r>
+    </w:p>
+    <w:p>
+      <w:pPr>
+        <w:spacing w:line="480" w:lineRule="auto"/>
+        <w:rPr>
+          <w:rFonts w:ascii="Times New Roman" w:hAnsi="Times New Roman" w:cs="Times New Roman"/>
+          <w:sz w:val="24"/>
+          <w:szCs w:val="24"/>
+        </w:rPr>
+      </w:pPr>
+      <w:r>
+        <w:rPr>
+          <w:rFonts w:ascii="Times New Roman" w:hAnsi="Times New Roman" w:cs="Times New Roman"/>
+          <w:sz w:val="24"/>
+          <w:szCs w:val="24"/>
+        </w:rPr>
+        <w:lastRenderedPageBreak/>
+        <w:t>And Operation Result</w:t>
+      </w:r>
+    </w:p>
+    <w:p>
+      <w:pPr>
+        <w:spacing w:line="480" w:lineRule="auto"/>
+        <w:rPr>
+          <w:rFonts w:ascii="Times New Roman" w:hAnsi="Times New Roman" w:cs="Times New Roman"/>
+          <w:sz w:val="24"/>
+          <w:szCs w:val="24"/>
+        </w:rPr>
+      </w:pPr>
+      <w:r>
+        <w:rPr>
+          <w:rFonts w:ascii="Times New Roman" w:hAnsi="Times New Roman" w:cs="Times New Roman"/>
+          <w:noProof/>
+          <w:sz w:val="24"/>
+          <w:szCs w:val="24"/>
+        </w:rPr>
+        <w:drawing>
+          <wp:inline distT="0" distB="0" distL="0" distR="0" wp14:anchorId="25A4B36D" wp14:editId="69DA90CA">
+            <wp:extent cx="5943600" cy="3962400"/>
+            <wp:effectExtent l="0" t="0" r="0" b="0"/>
+            <wp:docPr id="8" name="Picture 8"/>
+            <wp:cNvGraphicFramePr>
+              <a:graphicFrameLocks xmlns:a="http://schemas.openxmlformats.org/drawingml/2006/main" noChangeAspect="1"/>
+            </wp:cNvGraphicFramePr>
+            <a:graphic xmlns:a="http://schemas.openxmlformats.org/drawingml/2006/main">
+              <a:graphicData uri="http://schemas.openxmlformats.org/drawingml/2006/picture">
+                <pic:pic xmlns:pic="http://schemas.openxmlformats.org/drawingml/2006/picture">
+                  <pic:nvPicPr>
+                    <pic:cNvPr id="0" name="Picture 4"/>
+                    <pic:cNvPicPr>
+                      <a:picLocks noChangeAspect="1" noChangeArrowheads="1"/>
+                    </pic:cNvPicPr>
+                  </pic:nvPicPr>
+                  <pic:blipFill>
+                    <a:blip r:embed="rId9">
                       <a:extLst>
                         <a:ext uri="{28A0092B-C50C-407E-A947-70E740481C1C}">
                           <a14:useLocalDpi xmlns:a14="http://schemas.microsoft.com/office/drawing/2010/main" val="0"/>

</xml_diff>